<commit_message>
Week 1 URS - Ji Part
</commit_message>
<xml_diff>
--- a/URS - Ji Nan.docx
+++ b/URS - Ji Nan.docx
@@ -381,8 +381,61 @@
         </w:rPr>
         <w:t>Go to use case 2.</w:t>
       </w:r>
-      <w:bookmarkStart w:id="0" w:name="_GoBack"/>
-      <w:bookmarkEnd w:id="0"/>
+    </w:p>
+    <w:p>
+      <w:pPr>
+        <w:ind w:firstLine="720"/>
+        <w:rPr>
+          <w:color w:val="000000"/>
+          <w:sz w:val="24"/>
+          <w:szCs w:val="24"/>
+        </w:rPr>
+      </w:pPr>
+      <w:r>
+        <w:rPr>
+          <w:b/>
+          <w:color w:val="000000"/>
+          <w:sz w:val="24"/>
+          <w:szCs w:val="24"/>
+        </w:rPr>
+        <w:t>Post-Condition</w:t>
+      </w:r>
+      <w:r>
+        <w:rPr>
+          <w:b/>
+          <w:color w:val="000000"/>
+          <w:sz w:val="24"/>
+          <w:szCs w:val="24"/>
+        </w:rPr>
+        <w:t>:</w:t>
+      </w:r>
+      <w:r>
+        <w:rPr>
+          <w:b/>
+          <w:color w:val="000000"/>
+          <w:sz w:val="24"/>
+          <w:szCs w:val="24"/>
+        </w:rPr>
+        <w:t xml:space="preserve"> </w:t>
+      </w:r>
+      <w:r>
+        <w:rPr>
+          <w:color w:val="000000"/>
+          <w:sz w:val="24"/>
+          <w:szCs w:val="24"/>
+        </w:rPr>
+        <w:t>Game starts.</w:t>
+      </w:r>
+    </w:p>
+    <w:p>
+      <w:pPr>
+        <w:ind w:firstLine="720"/>
+        <w:rPr>
+          <w:color w:val="000000"/>
+          <w:sz w:val="24"/>
+          <w:szCs w:val="24"/>
+        </w:rPr>
+      </w:pPr>
     </w:p>
     <w:p>
       <w:pPr>
@@ -442,14 +495,7 @@
           <w:sz w:val="24"/>
           <w:szCs w:val="24"/>
         </w:rPr>
-        <w:t>Ready to play a</w:t>
-      </w:r>
-      <w:r>
-        <w:rPr>
-          <w:sz w:val="24"/>
-          <w:szCs w:val="24"/>
-        </w:rPr>
-        <w:t xml:space="preserve"> game.</w:t>
+        <w:t>Ready to play a game.</w:t>
       </w:r>
     </w:p>
     <w:p>
@@ -476,23 +522,7 @@
           <w:sz w:val="24"/>
           <w:szCs w:val="24"/>
         </w:rPr>
-        <w:t xml:space="preserve"> Players</w:t>
-      </w:r>
-      <w:r>
-        <w:rPr>
-          <w:color w:val="000000"/>
-          <w:sz w:val="24"/>
-          <w:szCs w:val="24"/>
-        </w:rPr>
-        <w:t xml:space="preserve"> opened the game program or</w:t>
-      </w:r>
-      <w:r>
-        <w:rPr>
-          <w:color w:val="000000"/>
-          <w:sz w:val="24"/>
-          <w:szCs w:val="24"/>
-        </w:rPr>
-        <w:t xml:space="preserve"> finished their game.</w:t>
+        <w:t xml:space="preserve"> Players opened the game program or finished their game.</w:t>
       </w:r>
     </w:p>
     <w:p>
@@ -628,6 +658,93 @@
         </w:rPr>
         <w:t>System shows game starts.</w:t>
       </w:r>
+    </w:p>
+    <w:p>
+      <w:pPr>
+        <w:ind w:firstLine="720"/>
+        <w:rPr>
+          <w:b/>
+          <w:color w:val="000000"/>
+          <w:sz w:val="24"/>
+          <w:szCs w:val="24"/>
+        </w:rPr>
+      </w:pPr>
+      <w:r>
+        <w:rPr>
+          <w:b/>
+          <w:color w:val="000000"/>
+          <w:sz w:val="24"/>
+          <w:szCs w:val="24"/>
+        </w:rPr>
+        <w:t>Extension:</w:t>
+      </w:r>
+    </w:p>
+    <w:p>
+      <w:pPr>
+        <w:ind w:firstLine="720"/>
+        <w:rPr>
+          <w:color w:val="000000"/>
+          <w:sz w:val="24"/>
+          <w:szCs w:val="24"/>
+        </w:rPr>
+      </w:pPr>
+      <w:r>
+        <w:rPr>
+          <w:b/>
+          <w:color w:val="000000"/>
+          <w:sz w:val="24"/>
+          <w:szCs w:val="24"/>
+        </w:rPr>
+        <w:tab/>
+        <w:t xml:space="preserve">3a. </w:t>
+      </w:r>
+      <w:r>
+        <w:rPr>
+          <w:color w:val="000000"/>
+          <w:sz w:val="24"/>
+          <w:szCs w:val="24"/>
+        </w:rPr>
+        <w:t>Player clicks on OK button, button text changes to Ready.</w:t>
+      </w:r>
+      <w:bookmarkStart w:id="0" w:name="_GoBack"/>
+      <w:bookmarkEnd w:id="0"/>
+    </w:p>
+    <w:p>
+      <w:pPr>
+        <w:ind w:firstLine="720"/>
+        <w:rPr>
+          <w:b/>
+          <w:color w:val="000000"/>
+          <w:sz w:val="24"/>
+          <w:szCs w:val="24"/>
+        </w:rPr>
+      </w:pPr>
+      <w:r>
+        <w:rPr>
+          <w:b/>
+          <w:color w:val="000000"/>
+          <w:sz w:val="24"/>
+          <w:szCs w:val="24"/>
+        </w:rPr>
+        <w:t xml:space="preserve">Post-Condition: </w:t>
+      </w:r>
+      <w:r>
+        <w:rPr>
+          <w:color w:val="000000"/>
+          <w:sz w:val="24"/>
+          <w:szCs w:val="24"/>
+        </w:rPr>
+        <w:t>Game starts.</w:t>
+      </w:r>
+    </w:p>
+    <w:p>
+      <w:pPr>
+        <w:rPr>
+          <w:color w:val="000000"/>
+          <w:sz w:val="24"/>
+          <w:szCs w:val="24"/>
+        </w:rPr>
+      </w:pPr>
     </w:p>
     <w:sectPr>
       <w:pgSz w:w="12240" w:h="15840"/>

</xml_diff>